<commit_message>
Subendo punto 7 (Revision)
</commit_message>
<xml_diff>
--- a/INFORME_SIPC.docx
+++ b/INFORME_SIPC.docx
@@ -4469,8 +4469,6 @@
         </w:rPr>
         <w:br w:type="page"/>
       </w:r>
-      <w:bookmarkStart w:id="0" w:name="_GoBack"/>
-      <w:bookmarkEnd w:id="0"/>
     </w:p>
     <w:p>
       <w:pPr>
@@ -4506,20 +4504,16 @@
         <w:spacing w:line="360" w:lineRule="auto"/>
         <w:jc w:val="both"/>
         <w:rPr>
-          <w:rFonts w:ascii="Arial" w:hAnsi="Arial" w:cs="Arial"/>
-          <w:b/>
-          <w:bCs/>
-          <w:sz w:val="32"/>
-          <w:szCs w:val="32"/>
-        </w:rPr>
-      </w:pPr>
-      <w:r>
-        <w:rPr>
-          <w:rFonts w:ascii="Arial" w:hAnsi="Arial" w:cs="Arial"/>
-          <w:b/>
-          <w:bCs/>
-          <w:sz w:val="32"/>
-          <w:szCs w:val="32"/>
+          <w:rFonts w:cstheme="minorHAnsi"/>
+          <w:sz w:val="24"/>
+          <w:szCs w:val="24"/>
+        </w:rPr>
+      </w:pPr>
+      <w:r>
+        <w:rPr>
+          <w:rFonts w:cstheme="minorHAnsi"/>
+          <w:sz w:val="24"/>
+          <w:szCs w:val="24"/>
         </w:rPr>
         <w:tab/>
         <w:t>Por último, se ha desarrollado la funcionalidad de pintar en la pantalla aprovechando los gestos que reconocemos, introducidos ya en el apartado 7.</w:t>
@@ -4530,55 +4524,519 @@
         <w:spacing w:line="360" w:lineRule="auto"/>
         <w:jc w:val="both"/>
         <w:rPr>
-          <w:rFonts w:ascii="Arial" w:hAnsi="Arial" w:cs="Arial"/>
-          <w:b/>
-          <w:bCs/>
-          <w:sz w:val="32"/>
-          <w:szCs w:val="32"/>
-        </w:rPr>
-      </w:pPr>
-      <w:r>
-        <w:rPr>
-          <w:rFonts w:ascii="Arial" w:hAnsi="Arial" w:cs="Arial"/>
-          <w:b/>
-          <w:bCs/>
-          <w:sz w:val="32"/>
-          <w:szCs w:val="32"/>
+          <w:rFonts w:cstheme="minorHAnsi"/>
+          <w:sz w:val="24"/>
+          <w:szCs w:val="24"/>
+        </w:rPr>
+      </w:pPr>
+      <w:r>
+        <w:rPr>
+          <w:rFonts w:cstheme="minorHAnsi"/>
+          <w:sz w:val="24"/>
+          <w:szCs w:val="24"/>
         </w:rPr>
         <w:tab/>
-        <w:t>La idea en la que se basa la funcionalidad es la de ir almacenando todos los puntos rojos por los que va pasando el dedo utilizado para pintar.</w:t>
+      </w:r>
+      <w:r>
+        <w:rPr>
+          <w:rFonts w:cstheme="minorHAnsi"/>
+          <w:sz w:val="24"/>
+          <w:szCs w:val="24"/>
+        </w:rPr>
+        <w:t>Centrándonos</w:t>
+      </w:r>
+      <w:r>
+        <w:rPr>
+          <w:rFonts w:cstheme="minorHAnsi"/>
+          <w:sz w:val="24"/>
+          <w:szCs w:val="24"/>
+        </w:rPr>
+        <w:t xml:space="preserve"> más en el funcionamiento, tenemos instanciados un vector de pares </w:t>
+      </w:r>
+      <w:r>
+        <w:rPr>
+          <w:rFonts w:cstheme="minorHAnsi"/>
+          <w:sz w:val="24"/>
+          <w:szCs w:val="24"/>
+        </w:rPr>
+        <w:t>estático</w:t>
+      </w:r>
+      <w:r>
+        <w:rPr>
+          <w:rFonts w:cstheme="minorHAnsi"/>
+          <w:sz w:val="24"/>
+          <w:szCs w:val="24"/>
+        </w:rPr>
+        <w:t xml:space="preserve"> que contendrá los distintos círculos y tamaños que se estarán </w:t>
+      </w:r>
+      <w:r>
+        <w:rPr>
+          <w:rFonts w:cstheme="minorHAnsi"/>
+          <w:sz w:val="24"/>
+          <w:szCs w:val="24"/>
+        </w:rPr>
+        <w:t>dibujando</w:t>
+      </w:r>
+      <w:r>
+        <w:rPr>
+          <w:rFonts w:cstheme="minorHAnsi"/>
+          <w:sz w:val="24"/>
+          <w:szCs w:val="24"/>
+        </w:rPr>
+        <w:t xml:space="preserve"> por la pantalla. Esto es así debido a que por cada </w:t>
+      </w:r>
+      <w:proofErr w:type="spellStart"/>
+      <w:r>
+        <w:rPr>
+          <w:rFonts w:cstheme="minorHAnsi"/>
+          <w:sz w:val="24"/>
+          <w:szCs w:val="24"/>
+        </w:rPr>
+        <w:t>frame</w:t>
+      </w:r>
+      <w:proofErr w:type="spellEnd"/>
+      <w:r>
+        <w:rPr>
+          <w:rFonts w:cstheme="minorHAnsi"/>
+          <w:sz w:val="24"/>
+          <w:szCs w:val="24"/>
+        </w:rPr>
+        <w:t xml:space="preserve"> que nos devuelva la cámara, el </w:t>
+      </w:r>
+      <w:proofErr w:type="spellStart"/>
+      <w:r>
+        <w:rPr>
+          <w:rFonts w:cstheme="minorHAnsi"/>
+          <w:sz w:val="24"/>
+          <w:szCs w:val="24"/>
+        </w:rPr>
+        <w:t>frame</w:t>
+      </w:r>
+      <w:proofErr w:type="spellEnd"/>
+      <w:r>
+        <w:rPr>
+          <w:rFonts w:cstheme="minorHAnsi"/>
+          <w:sz w:val="24"/>
+          <w:szCs w:val="24"/>
+        </w:rPr>
+        <w:t xml:space="preserve"> en el cual habíamos reflejados los puntos se actualiza, reseteando la imagen por cada uno de ellos. La solución </w:t>
+      </w:r>
+      <w:r>
+        <w:rPr>
+          <w:rFonts w:cstheme="minorHAnsi"/>
+          <w:sz w:val="24"/>
+          <w:szCs w:val="24"/>
+        </w:rPr>
+        <w:t xml:space="preserve">final fue almacenar cada uno de </w:t>
+      </w:r>
+      <w:r>
+        <w:rPr>
+          <w:rFonts w:cstheme="minorHAnsi"/>
+          <w:sz w:val="24"/>
+          <w:szCs w:val="24"/>
+        </w:rPr>
+        <w:t>estos</w:t>
+      </w:r>
+      <w:r>
+        <w:rPr>
+          <w:rFonts w:cstheme="minorHAnsi"/>
+          <w:sz w:val="24"/>
+          <w:szCs w:val="24"/>
+        </w:rPr>
+        <w:t xml:space="preserve"> puntos y por cada </w:t>
+      </w:r>
+      <w:proofErr w:type="spellStart"/>
+      <w:r>
+        <w:rPr>
+          <w:rFonts w:cstheme="minorHAnsi"/>
+          <w:sz w:val="24"/>
+          <w:szCs w:val="24"/>
+        </w:rPr>
+        <w:t>frame</w:t>
+      </w:r>
+      <w:proofErr w:type="spellEnd"/>
+      <w:r>
+        <w:rPr>
+          <w:rFonts w:cstheme="minorHAnsi"/>
+          <w:sz w:val="24"/>
+          <w:szCs w:val="24"/>
+        </w:rPr>
+        <w:t xml:space="preserve"> volverlos a dibujar, como si de una especie de historial se tratase.</w:t>
       </w:r>
     </w:p>
     <w:p>
       <w:pPr>
         <w:spacing w:line="360" w:lineRule="auto"/>
-        <w:ind w:firstLine="705"/>
         <w:jc w:val="both"/>
         <w:rPr>
-          <w:rFonts w:ascii="Arial" w:hAnsi="Arial" w:cs="Arial"/>
-          <w:sz w:val="24"/>
-          <w:szCs w:val="24"/>
-        </w:rPr>
-      </w:pPr>
-      <w:r>
-        <w:rPr>
-          <w:rFonts w:ascii="Arial" w:hAnsi="Arial" w:cs="Arial"/>
+          <w:rFonts w:cstheme="minorHAnsi"/>
+          <w:sz w:val="24"/>
+          <w:szCs w:val="24"/>
+        </w:rPr>
+      </w:pPr>
+      <w:r>
+        <w:rPr>
+          <w:rFonts w:cstheme="minorHAnsi"/>
           <w:sz w:val="24"/>
           <w:szCs w:val="24"/>
         </w:rPr>
         <w:tab/>
-        <w:t xml:space="preserve">Para activar esta funcionalidad hay que cerrar el puño y una vez se levante un dedo después de eso el programa pasa a pintar en la pantalla todos los puntos por los que pase el extremo del dedo levantado. Para borrar lo pintado y parar de </w:t>
+        <w:t>Una vez finalizada la estructura que almacenará los puntos creamos también dos</w:t>
+      </w:r>
+      <w:r>
+        <w:rPr>
+          <w:rFonts w:cstheme="minorHAnsi"/>
+          <w:sz w:val="24"/>
+          <w:szCs w:val="24"/>
+        </w:rPr>
+        <w:t xml:space="preserve"> </w:t>
+      </w:r>
+      <w:proofErr w:type="spellStart"/>
+      <w:r>
+        <w:rPr>
+          <w:rFonts w:cstheme="minorHAnsi"/>
+          <w:sz w:val="24"/>
+          <w:szCs w:val="24"/>
+        </w:rPr>
+        <w:t>flags</w:t>
+      </w:r>
+      <w:proofErr w:type="spellEnd"/>
+      <w:r>
+        <w:rPr>
+          <w:rFonts w:cstheme="minorHAnsi"/>
+          <w:sz w:val="24"/>
+          <w:szCs w:val="24"/>
+        </w:rPr>
+        <w:t xml:space="preserve">, </w:t>
+      </w:r>
+      <w:r>
+        <w:rPr>
+          <w:rFonts w:cstheme="minorHAnsi"/>
+          <w:sz w:val="24"/>
+          <w:szCs w:val="24"/>
+        </w:rPr>
+        <w:t>necesario para activar dicha función (</w:t>
+      </w:r>
+      <w:proofErr w:type="spellStart"/>
+      <w:r>
+        <w:rPr>
+          <w:rFonts w:ascii="Consolas" w:hAnsi="Consolas"/>
+          <w:color w:val="24292E"/>
+          <w:sz w:val="18"/>
+          <w:szCs w:val="18"/>
+          <w:shd w:val="clear" w:color="auto" w:fill="FFFFFF"/>
+        </w:rPr>
+        <w:t>ChangePaintState</w:t>
+      </w:r>
+      <w:proofErr w:type="spellEnd"/>
+      <w:r>
+        <w:rPr>
+          <w:rFonts w:ascii="Consolas" w:hAnsi="Consolas"/>
+          <w:color w:val="24292E"/>
+          <w:sz w:val="18"/>
+          <w:szCs w:val="18"/>
+          <w:shd w:val="clear" w:color="auto" w:fill="FFFFFF"/>
+        </w:rPr>
+        <w:t xml:space="preserve">_ </w:t>
+      </w:r>
+      <w:r>
+        <w:rPr>
+          <w:rFonts w:ascii="Consolas" w:hAnsi="Consolas"/>
+          <w:color w:val="24292E"/>
+          <w:sz w:val="18"/>
+          <w:szCs w:val="18"/>
+          <w:shd w:val="clear" w:color="auto" w:fill="FFFFFF"/>
+        </w:rPr>
+        <w:t xml:space="preserve">- </w:t>
+      </w:r>
+      <w:proofErr w:type="spellStart"/>
+      <w:r>
+        <w:rPr>
+          <w:rFonts w:ascii="Consolas" w:hAnsi="Consolas"/>
+          <w:color w:val="24292E"/>
+          <w:sz w:val="18"/>
+          <w:szCs w:val="18"/>
+          <w:shd w:val="clear" w:color="auto" w:fill="FFFFFF"/>
+        </w:rPr>
+        <w:t>paint</w:t>
+      </w:r>
+      <w:proofErr w:type="spellEnd"/>
+      <w:r>
+        <w:rPr>
+          <w:rFonts w:ascii="Consolas" w:hAnsi="Consolas"/>
+          <w:color w:val="24292E"/>
+          <w:sz w:val="18"/>
+          <w:szCs w:val="18"/>
+          <w:shd w:val="clear" w:color="auto" w:fill="FFFFFF"/>
+        </w:rPr>
+        <w:t>_</w:t>
+      </w:r>
+      <w:r>
+        <w:rPr>
+          <w:rFonts w:cstheme="minorHAnsi"/>
+          <w:sz w:val="24"/>
+          <w:szCs w:val="24"/>
+        </w:rPr>
+        <w:t>). La primera variable dicta si es posible cambiar al estado de poder pintar y la segunda si se está pintando. Con esto y la implementación de un condicional sencillo que compruebe el número de dedos (En este caso uno) en pantalla</w:t>
+      </w:r>
+      <w:r>
+        <w:rPr>
+          <w:rFonts w:cstheme="minorHAnsi"/>
+          <w:sz w:val="24"/>
+          <w:szCs w:val="24"/>
+        </w:rPr>
+        <w:t>: S</w:t>
+      </w:r>
+      <w:r>
+        <w:rPr>
+          <w:rFonts w:cstheme="minorHAnsi"/>
+          <w:sz w:val="24"/>
+          <w:szCs w:val="24"/>
+        </w:rPr>
+        <w:t xml:space="preserve">i es posible cambiar a pintar y no estemos nosotros pintando, pasaremos al modo de poder dibujar haciendo el equivalente </w:t>
+      </w:r>
+      <w:proofErr w:type="spellStart"/>
+      <w:r>
+        <w:rPr>
+          <w:rFonts w:ascii="Consolas" w:hAnsi="Consolas"/>
+          <w:color w:val="24292E"/>
+          <w:sz w:val="18"/>
+          <w:szCs w:val="18"/>
+          <w:shd w:val="clear" w:color="auto" w:fill="FFFFFF"/>
+        </w:rPr>
+        <w:t>push_back</w:t>
+      </w:r>
+      <w:proofErr w:type="spellEnd"/>
+      <w:r>
+        <w:rPr>
+          <w:rFonts w:ascii="Consolas" w:hAnsi="Consolas"/>
+          <w:color w:val="24292E"/>
+          <w:sz w:val="18"/>
+          <w:szCs w:val="18"/>
+          <w:shd w:val="clear" w:color="auto" w:fill="FFFFFF"/>
+        </w:rPr>
+        <w:t>()</w:t>
+      </w:r>
+      <w:r>
+        <w:rPr>
+          <w:rFonts w:cstheme="minorHAnsi"/>
+          <w:sz w:val="24"/>
+          <w:szCs w:val="24"/>
+        </w:rPr>
+        <w:t xml:space="preserve"> con un círculo en la posición de la punta del dedo y el tamaño del mismo que es proporcional al tamaño del </w:t>
+      </w:r>
+      <w:proofErr w:type="spellStart"/>
+      <w:r>
+        <w:rPr>
+          <w:rFonts w:ascii="Consolas" w:hAnsi="Consolas"/>
+          <w:color w:val="24292E"/>
+          <w:sz w:val="18"/>
+          <w:szCs w:val="18"/>
+          <w:shd w:val="clear" w:color="auto" w:fill="FFFFFF"/>
+        </w:rPr>
+        <w:t>boundingRect</w:t>
+      </w:r>
+      <w:proofErr w:type="spellEnd"/>
+      <w:r>
+        <w:rPr>
+          <w:rFonts w:cstheme="minorHAnsi"/>
+          <w:sz w:val="24"/>
+          <w:szCs w:val="24"/>
+        </w:rPr>
+        <w:t>, pues como bien hemos comentado con anterioridad, a menor tamaño de este más alejado de la fuente estamos</w:t>
+      </w:r>
+      <w:r>
+        <w:rPr>
+          <w:rFonts w:cstheme="minorHAnsi"/>
+          <w:sz w:val="24"/>
+          <w:szCs w:val="24"/>
+        </w:rPr>
+        <w:t>,</w:t>
+      </w:r>
+      <w:r>
+        <w:rPr>
+          <w:rFonts w:cstheme="minorHAnsi"/>
+          <w:sz w:val="24"/>
+          <w:szCs w:val="24"/>
+        </w:rPr>
+        <w:t xml:space="preserve"> y viceversa.</w:t>
       </w:r>
     </w:p>
     <w:p>
       <w:pPr>
         <w:spacing w:line="360" w:lineRule="auto"/>
-        <w:rPr>
-          <w:rFonts w:ascii="Arial" w:hAnsi="Arial" w:cs="Arial"/>
-          <w:sz w:val="24"/>
-          <w:szCs w:val="24"/>
-        </w:rPr>
-      </w:pPr>
+        <w:jc w:val="both"/>
+        <w:rPr>
+          <w:rFonts w:cstheme="minorHAnsi"/>
+          <w:sz w:val="24"/>
+          <w:szCs w:val="24"/>
+        </w:rPr>
+      </w:pPr>
+      <w:r>
+        <w:rPr>
+          <w:rFonts w:cstheme="minorHAnsi"/>
+          <w:sz w:val="24"/>
+          <w:szCs w:val="24"/>
+        </w:rPr>
+        <w:tab/>
+        <w:t xml:space="preserve">Finalmente, para desactivarlo lo único que tenemos que hacer es cerrar el puño. La lógica que hay detrás es la siguiente: Si tenemos ningún dedo levantado, el </w:t>
+      </w:r>
+      <w:proofErr w:type="spellStart"/>
+      <w:r>
+        <w:rPr>
+          <w:rFonts w:cstheme="minorHAnsi"/>
+          <w:sz w:val="24"/>
+          <w:szCs w:val="24"/>
+        </w:rPr>
+        <w:t>flag</w:t>
+      </w:r>
+      <w:proofErr w:type="spellEnd"/>
+      <w:r>
+        <w:rPr>
+          <w:rFonts w:cstheme="minorHAnsi"/>
+          <w:sz w:val="24"/>
+          <w:szCs w:val="24"/>
+        </w:rPr>
+        <w:t xml:space="preserve"> </w:t>
+      </w:r>
+      <w:proofErr w:type="spellStart"/>
+      <w:r>
+        <w:rPr>
+          <w:rFonts w:ascii="Consolas" w:hAnsi="Consolas"/>
+          <w:color w:val="24292E"/>
+          <w:sz w:val="18"/>
+          <w:szCs w:val="18"/>
+          <w:shd w:val="clear" w:color="auto" w:fill="FFFFFF"/>
+        </w:rPr>
+        <w:t>paint</w:t>
+      </w:r>
+      <w:proofErr w:type="spellEnd"/>
+      <w:r>
+        <w:rPr>
+          <w:rFonts w:cstheme="minorHAnsi"/>
+          <w:sz w:val="24"/>
+          <w:szCs w:val="24"/>
+        </w:rPr>
+        <w:t xml:space="preserve">_ está a true y </w:t>
+      </w:r>
+      <w:proofErr w:type="spellStart"/>
+      <w:r>
+        <w:rPr>
+          <w:rFonts w:ascii="Consolas" w:hAnsi="Consolas"/>
+          <w:color w:val="24292E"/>
+          <w:sz w:val="18"/>
+          <w:szCs w:val="18"/>
+          <w:shd w:val="clear" w:color="auto" w:fill="FFFFFF"/>
+        </w:rPr>
+        <w:t>changePaintState</w:t>
+      </w:r>
+      <w:proofErr w:type="spellEnd"/>
+      <w:r>
+        <w:rPr>
+          <w:rFonts w:ascii="Consolas" w:hAnsi="Consolas"/>
+          <w:color w:val="24292E"/>
+          <w:sz w:val="18"/>
+          <w:szCs w:val="18"/>
+          <w:shd w:val="clear" w:color="auto" w:fill="FFFFFF"/>
+        </w:rPr>
+        <w:t>_</w:t>
+      </w:r>
+      <w:r>
+        <w:rPr>
+          <w:rFonts w:ascii="Consolas" w:hAnsi="Consolas"/>
+          <w:color w:val="24292E"/>
+          <w:sz w:val="18"/>
+          <w:szCs w:val="18"/>
+          <w:shd w:val="clear" w:color="auto" w:fill="FFFFFF"/>
+        </w:rPr>
+        <w:t xml:space="preserve"> </w:t>
+      </w:r>
+      <w:r>
+        <w:rPr>
+          <w:rFonts w:cstheme="minorHAnsi"/>
+          <w:sz w:val="24"/>
+          <w:szCs w:val="24"/>
+        </w:rPr>
+        <w:t xml:space="preserve">también limpia el vector de pares y pon </w:t>
+      </w:r>
+      <w:proofErr w:type="spellStart"/>
+      <w:r>
+        <w:rPr>
+          <w:rFonts w:ascii="Consolas" w:hAnsi="Consolas"/>
+          <w:color w:val="24292E"/>
+          <w:sz w:val="18"/>
+          <w:szCs w:val="18"/>
+          <w:shd w:val="clear" w:color="auto" w:fill="FFFFFF"/>
+        </w:rPr>
+        <w:t>p</w:t>
+      </w:r>
+      <w:r>
+        <w:rPr>
+          <w:rFonts w:ascii="Consolas" w:hAnsi="Consolas"/>
+          <w:color w:val="24292E"/>
+          <w:sz w:val="18"/>
+          <w:szCs w:val="18"/>
+          <w:shd w:val="clear" w:color="auto" w:fill="FFFFFF"/>
+        </w:rPr>
+        <w:t>aint</w:t>
+      </w:r>
+      <w:proofErr w:type="spellEnd"/>
+      <w:r>
+        <w:rPr>
+          <w:rFonts w:cstheme="minorHAnsi"/>
+          <w:sz w:val="24"/>
+          <w:szCs w:val="24"/>
+        </w:rPr>
+        <w:t xml:space="preserve">_ a false y </w:t>
+      </w:r>
+      <w:proofErr w:type="spellStart"/>
+      <w:r>
+        <w:rPr>
+          <w:rFonts w:ascii="Consolas" w:hAnsi="Consolas"/>
+          <w:color w:val="24292E"/>
+          <w:sz w:val="18"/>
+          <w:szCs w:val="18"/>
+          <w:shd w:val="clear" w:color="auto" w:fill="FFFFFF"/>
+        </w:rPr>
+        <w:t>changePaintState</w:t>
+      </w:r>
+      <w:proofErr w:type="spellEnd"/>
+      <w:r>
+        <w:rPr>
+          <w:rFonts w:ascii="Consolas" w:hAnsi="Consolas"/>
+          <w:color w:val="24292E"/>
+          <w:sz w:val="18"/>
+          <w:szCs w:val="18"/>
+          <w:shd w:val="clear" w:color="auto" w:fill="FFFFFF"/>
+        </w:rPr>
+        <w:t xml:space="preserve">_ </w:t>
+      </w:r>
+      <w:r>
+        <w:rPr>
+          <w:rFonts w:cstheme="minorHAnsi"/>
+          <w:sz w:val="24"/>
+          <w:szCs w:val="24"/>
+        </w:rPr>
+        <w:t>también</w:t>
+      </w:r>
+      <w:r>
+        <w:rPr>
+          <w:rFonts w:cstheme="minorHAnsi"/>
+          <w:sz w:val="24"/>
+          <w:szCs w:val="24"/>
+        </w:rPr>
+        <w:t>.</w:t>
+      </w:r>
+      <w:r>
+        <w:rPr>
+          <w:rFonts w:cstheme="minorHAnsi"/>
+          <w:sz w:val="24"/>
+          <w:szCs w:val="24"/>
+        </w:rPr>
+        <w:t xml:space="preserve"> </w:t>
+      </w:r>
+      <w:bookmarkStart w:id="0" w:name="_GoBack"/>
+      <w:bookmarkEnd w:id="0"/>
     </w:p>
     <w:sectPr>
       <w:headerReference w:type="default" r:id="rId10"/>
@@ -5074,7 +5532,7 @@
         </mc:Choice>
         <mc:Fallback>
           <w:pict>
-            <v:rect w14:anchorId="59800B1F" id="Rectángulo 58" o:spid="_x0000_s1026" style="position:absolute;margin-left:0;margin-top:0;width:468pt;height:2.85pt;z-index:-251656192;visibility:visible;mso-wrap-style:square;mso-width-percent:1000;mso-height-percent:0;mso-wrap-distance-left:9pt;mso-wrap-distance-top:7.2pt;mso-wrap-distance-right:9pt;mso-wrap-distance-bottom:7.2pt;mso-position-horizontal:center;mso-position-horizontal-relative:margin;mso-position-vertical:top;mso-position-vertical-relative:bottom-margin-area;mso-width-percent:1000;mso-height-percent:0;mso-width-relative:margin;mso-height-relative:margin;v-text-anchor:middle" o:gfxdata="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" fillcolor="#4472c4 [3204]" stroked="f" strokeweight="1pt">
+            <v:rect w14:anchorId="4DE6F55C" id="Rectángulo 58" o:spid="_x0000_s1026" style="position:absolute;margin-left:0;margin-top:0;width:468pt;height:2.85pt;z-index:-251656192;visibility:visible;mso-wrap-style:square;mso-width-percent:1000;mso-height-percent:0;mso-wrap-distance-left:9pt;mso-wrap-distance-top:7.2pt;mso-wrap-distance-right:9pt;mso-wrap-distance-bottom:7.2pt;mso-position-horizontal:center;mso-position-horizontal-relative:margin;mso-position-vertical:top;mso-position-vertical-relative:bottom-margin-area;mso-width-percent:1000;mso-height-percent:0;mso-width-relative:margin;mso-height-relative:margin;v-text-anchor:middle" o:gfxdata="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" fillcolor="#4472c4 [3204]" stroked="f" strokeweight="1pt">
               <w10:wrap type="square" anchorx="margin" anchory="margin"/>
             </v:rect>
           </w:pict>
@@ -6015,7 +6473,7 @@
       </w:pPr>
     </w:pPrDefault>
   </w:docDefaults>
-  <w:latentStyles w:defLockedState="0" w:defUIPriority="99" w:defSemiHidden="0" w:defUnhideWhenUsed="0" w:defQFormat="0" w:count="375">
+  <w:latentStyles w:defLockedState="0" w:defUIPriority="99" w:defSemiHidden="0" w:defUnhideWhenUsed="0" w:defQFormat="0" w:count="376">
     <w:lsdException w:name="Normal" w:uiPriority="0" w:qFormat="1"/>
     <w:lsdException w:name="heading 1" w:uiPriority="9" w:qFormat="1"/>
     <w:lsdException w:name="heading 2" w:semiHidden="1" w:uiPriority="9" w:unhideWhenUsed="1" w:qFormat="1"/>
@@ -6121,7 +6579,6 @@
     <w:lsdException w:name="HTML Sample" w:semiHidden="1" w:unhideWhenUsed="1"/>
     <w:lsdException w:name="HTML Typewriter" w:semiHidden="1" w:unhideWhenUsed="1"/>
     <w:lsdException w:name="HTML Variable" w:semiHidden="1" w:unhideWhenUsed="1"/>
-    <w:lsdException w:name="Normal Table" w:semiHidden="1" w:unhideWhenUsed="1"/>
     <w:lsdException w:name="annotation subject" w:semiHidden="1" w:unhideWhenUsed="1"/>
     <w:lsdException w:name="No List" w:semiHidden="1" w:unhideWhenUsed="1"/>
     <w:lsdException w:name="Outline List 1" w:semiHidden="1" w:unhideWhenUsed="1"/>
@@ -6168,10 +6625,8 @@
     <w:lsdException w:name="Table Subtle 2" w:semiHidden="1" w:unhideWhenUsed="1"/>
     <w:lsdException w:name="Table Web 1" w:semiHidden="1" w:unhideWhenUsed="1"/>
     <w:lsdException w:name="Table Web 2" w:semiHidden="1" w:unhideWhenUsed="1"/>
-    <w:lsdException w:name="Table Web 3" w:semiHidden="1" w:unhideWhenUsed="1"/>
     <w:lsdException w:name="Balloon Text" w:semiHidden="1" w:unhideWhenUsed="1"/>
     <w:lsdException w:name="Table Grid" w:uiPriority="39"/>
-    <w:lsdException w:name="Table Theme" w:semiHidden="1" w:unhideWhenUsed="1"/>
     <w:lsdException w:name="Placeholder Text" w:semiHidden="1"/>
     <w:lsdException w:name="No Spacing" w:uiPriority="1" w:qFormat="1"/>
     <w:lsdException w:name="Light Shading" w:uiPriority="60"/>
@@ -6391,6 +6846,7 @@
     <w:lsdException w:name="Smart Hyperlink" w:semiHidden="1" w:unhideWhenUsed="1"/>
     <w:lsdException w:name="Hashtag" w:semiHidden="1" w:unhideWhenUsed="1"/>
     <w:lsdException w:name="Unresolved Mention" w:semiHidden="1" w:unhideWhenUsed="1"/>
+    <w:lsdException w:name="Smart Link" w:semiHidden="1" w:unhideWhenUsed="1"/>
   </w:latentStyles>
   <w:style w:type="paragraph" w:default="1" w:styleId="Normal">
     <w:name w:val="Normal"/>
@@ -6589,7 +7045,7 @@
     <w:charset w:val="00"/>
     <w:family w:val="swiss"/>
     <w:pitch w:val="variable"/>
-    <w:sig w:usb0="E4002EFF" w:usb1="C000247B" w:usb2="00000009" w:usb3="00000000" w:csb0="000001FF" w:csb1="00000000"/>
+    <w:sig w:usb0="E0002EFF" w:usb1="C000247B" w:usb2="00000009" w:usb3="00000000" w:csb0="000001FF" w:csb1="00000000"/>
   </w:font>
   <w:font w:name="Courier New">
     <w:panose1 w:val="02070309020205020404"/>
@@ -6612,6 +7068,14 @@
     <w:pitch w:val="variable"/>
     <w:sig w:usb0="00000000" w:usb1="10000000" w:usb2="00000000" w:usb3="00000000" w:csb0="80000000" w:csb1="00000000"/>
   </w:font>
+  <w:font w:name="Yu Mincho">
+    <w:altName w:val="游明朝"/>
+    <w:panose1 w:val="02020400000000000000"/>
+    <w:charset w:val="80"/>
+    <w:family w:val="roman"/>
+    <w:pitch w:val="variable"/>
+    <w:sig w:usb0="800002E7" w:usb1="2AC7FCFF" w:usb2="00000012" w:usb3="00000000" w:csb0="0002009F" w:csb1="00000000"/>
+  </w:font>
   <w:font w:name="Tahoma">
     <w:panose1 w:val="020B0604030504040204"/>
     <w:charset w:val="00"/>
@@ -6631,7 +7095,22 @@
     <w:charset w:val="00"/>
     <w:family w:val="swiss"/>
     <w:pitch w:val="variable"/>
-    <w:sig w:usb0="E4002EFF" w:usb1="C000247B" w:usb2="00000009" w:usb3="00000000" w:csb0="000001FF" w:csb1="00000000"/>
+    <w:sig w:usb0="E0002AFF" w:usb1="C000247B" w:usb2="00000009" w:usb3="00000000" w:csb0="000001FF" w:csb1="00000000"/>
+  </w:font>
+  <w:font w:name="Yu Gothic Light">
+    <w:altName w:val="游ゴシック Light"/>
+    <w:panose1 w:val="020B0300000000000000"/>
+    <w:charset w:val="80"/>
+    <w:family w:val="swiss"/>
+    <w:pitch w:val="variable"/>
+    <w:sig w:usb0="E00002FF" w:usb1="2AC7FDFF" w:usb2="00000016" w:usb3="00000000" w:csb0="0002009F" w:csb1="00000000"/>
+  </w:font>
+  <w:font w:name="Consolas">
+    <w:panose1 w:val="020B0609020204030204"/>
+    <w:charset w:val="00"/>
+    <w:family w:val="modern"/>
+    <w:pitch w:val="fixed"/>
+    <w:sig w:usb0="E00006FF" w:usb1="0000FCFF" w:usb2="00000001" w:usb3="00000000" w:csb0="0000019F" w:csb1="00000000"/>
   </w:font>
 </w:fonts>
 </file>
@@ -6657,6 +7136,7 @@
     <w:rsid w:val="00616705"/>
     <w:rsid w:val="007C3069"/>
     <w:rsid w:val="0094763C"/>
+    <w:rsid w:val="00B81D9B"/>
     <w:rsid w:val="00C26863"/>
     <w:rsid w:val="00E401FE"/>
   </w:rsids>
@@ -6673,7 +7153,7 @@
     <m:intLim m:val="subSup"/>
     <m:naryLim m:val="undOvr"/>
   </m:mathPr>
-  <w:themeFontLang w:val="en-GB"/>
+  <w:themeFontLang w:val="en-GB" w:eastAsia="ja-JP"/>
   <w:clrSchemeMapping w:bg1="light1" w:t1="dark1" w:bg2="light2" w:t2="dark2" w:accent1="accent1" w:accent2="accent2" w:accent3="accent3" w:accent4="accent4" w:accent5="accent5" w:accent6="accent6" w:hyperlink="hyperlink" w:followedHyperlink="followedHyperlink"/>
   <w:decimalSymbol w:val=","/>
   <w:listSeparator w:val=";"/>
@@ -6697,7 +7177,7 @@
       </w:pPr>
     </w:pPrDefault>
   </w:docDefaults>
-  <w:latentStyles w:defLockedState="0" w:defUIPriority="99" w:defSemiHidden="0" w:defUnhideWhenUsed="0" w:defQFormat="0" w:count="375">
+  <w:latentStyles w:defLockedState="0" w:defUIPriority="99" w:defSemiHidden="0" w:defUnhideWhenUsed="0" w:defQFormat="0" w:count="376">
     <w:lsdException w:name="Normal" w:uiPriority="0" w:qFormat="1"/>
     <w:lsdException w:name="heading 1" w:uiPriority="9" w:qFormat="1"/>
     <w:lsdException w:name="heading 2" w:semiHidden="1" w:uiPriority="9" w:unhideWhenUsed="1" w:qFormat="1"/>
@@ -6803,7 +7283,6 @@
     <w:lsdException w:name="HTML Sample" w:semiHidden="1" w:unhideWhenUsed="1"/>
     <w:lsdException w:name="HTML Typewriter" w:semiHidden="1" w:unhideWhenUsed="1"/>
     <w:lsdException w:name="HTML Variable" w:semiHidden="1" w:unhideWhenUsed="1"/>
-    <w:lsdException w:name="Normal Table" w:semiHidden="1" w:unhideWhenUsed="1"/>
     <w:lsdException w:name="annotation subject" w:semiHidden="1" w:unhideWhenUsed="1"/>
     <w:lsdException w:name="No List" w:semiHidden="1" w:unhideWhenUsed="1"/>
     <w:lsdException w:name="Outline List 1" w:semiHidden="1" w:unhideWhenUsed="1"/>
@@ -6850,10 +7329,8 @@
     <w:lsdException w:name="Table Subtle 2" w:semiHidden="1" w:unhideWhenUsed="1"/>
     <w:lsdException w:name="Table Web 1" w:semiHidden="1" w:unhideWhenUsed="1"/>
     <w:lsdException w:name="Table Web 2" w:semiHidden="1" w:unhideWhenUsed="1"/>
-    <w:lsdException w:name="Table Web 3" w:semiHidden="1" w:unhideWhenUsed="1"/>
     <w:lsdException w:name="Balloon Text" w:semiHidden="1" w:unhideWhenUsed="1"/>
     <w:lsdException w:name="Table Grid" w:uiPriority="59"/>
-    <w:lsdException w:name="Table Theme" w:semiHidden="1" w:unhideWhenUsed="1"/>
     <w:lsdException w:name="Placeholder Text" w:semiHidden="1"/>
     <w:lsdException w:name="No Spacing" w:uiPriority="1" w:qFormat="1"/>
     <w:lsdException w:name="Light Shading" w:uiPriority="60"/>
@@ -7073,6 +7550,7 @@
     <w:lsdException w:name="Smart Hyperlink" w:semiHidden="1" w:unhideWhenUsed="1"/>
     <w:lsdException w:name="Hashtag" w:semiHidden="1" w:unhideWhenUsed="1"/>
     <w:lsdException w:name="Unresolved Mention" w:semiHidden="1" w:unhideWhenUsed="1"/>
+    <w:lsdException w:name="Smart Link" w:semiHidden="1" w:unhideWhenUsed="1"/>
   </w:latentStyles>
   <w:style w:type="paragraph" w:default="1" w:styleId="Normal">
     <w:name w:val="Normal"/>
@@ -7450,7 +7928,7 @@
 </file>
 
 <file path=customXml/itemProps2.xml><?xml version="1.0" encoding="utf-8"?>
-<ds:datastoreItem xmlns:ds="http://schemas.openxmlformats.org/officeDocument/2006/customXml" ds:itemID="{927B0890-8828-4C5C-886A-CA8F6680BB10}">
+<ds:datastoreItem xmlns:ds="http://schemas.openxmlformats.org/officeDocument/2006/customXml" ds:itemID="{8BEA0D62-960F-42FE-AEA8-3DDA1D418BD5}">
   <ds:schemaRefs>
     <ds:schemaRef ds:uri="http://schemas.openxmlformats.org/officeDocument/2006/bibliography"/>
   </ds:schemaRefs>

</xml_diff>